<commit_message>
Changed proposal, now using Node.js instead of PHP.
</commit_message>
<xml_diff>
--- a/ProjProposal.docx
+++ b/ProjProposal.docx
@@ -269,19 +269,13 @@
         <w:rPr>
           <w:rFonts w:eastAsiaTheme="majorEastAsia" w:cstheme="majorBidi"/>
         </w:rPr>
-        <w:t xml:space="preserve">Random Music Generator </w:t>
-      </w:r>
-      <w:r>
-        <w:rPr>
-          <w:rFonts w:eastAsiaTheme="majorEastAsia" w:cstheme="majorBidi"/>
-        </w:rPr>
-        <w:t xml:space="preserve">is a </w:t>
-      </w:r>
-      <w:r>
-        <w:rPr>
-          <w:rFonts w:eastAsiaTheme="majorEastAsia" w:cstheme="majorBidi"/>
-        </w:rPr>
-        <w:t xml:space="preserve">program that will be able to </w:t>
+        <w:t>Random Music Generator</w:t>
+      </w:r>
+      <w:r>
+        <w:rPr>
+          <w:rFonts w:eastAsiaTheme="majorEastAsia" w:cstheme="majorBidi"/>
+        </w:rPr>
+        <w:t xml:space="preserve"> will be able to </w:t>
       </w:r>
       <w:r>
         <w:rPr>
@@ -311,7 +305,13 @@
         <w:rPr>
           <w:rFonts w:eastAsiaTheme="majorEastAsia" w:cstheme="majorBidi"/>
         </w:rPr>
-        <w:t>melodies and beats</w:t>
+        <w:t>melodies and</w:t>
+      </w:r>
+      <w:r>
+        <w:rPr>
+          <w:rFonts w:eastAsiaTheme="majorEastAsia" w:cstheme="majorBidi"/>
+        </w:rPr>
+        <w:t xml:space="preserve"> rhythms</w:t>
       </w:r>
       <w:r>
         <w:rPr>
@@ -329,25 +329,7 @@
         <w:rPr>
           <w:rFonts w:eastAsiaTheme="majorEastAsia" w:cstheme="majorBidi"/>
         </w:rPr>
-        <w:t xml:space="preserve">They </w:t>
-      </w:r>
-      <w:r>
-        <w:rPr>
-          <w:rFonts w:eastAsiaTheme="majorEastAsia" w:cstheme="majorBidi"/>
-        </w:rPr>
-        <w:t xml:space="preserve">will </w:t>
-      </w:r>
-      <w:r>
-        <w:rPr>
-          <w:rFonts w:eastAsiaTheme="majorEastAsia" w:cstheme="majorBidi"/>
-        </w:rPr>
-        <w:t xml:space="preserve">be sorted by </w:t>
-      </w:r>
-      <w:r>
-        <w:rPr>
-          <w:rFonts w:eastAsiaTheme="majorEastAsia" w:cstheme="majorBidi"/>
-        </w:rPr>
-        <w:t>musical genre</w:t>
+        <w:t>The</w:t>
       </w:r>
       <w:r>
         <w:rPr>
@@ -359,25 +341,19 @@
         <w:rPr>
           <w:rFonts w:eastAsiaTheme="majorEastAsia" w:cstheme="majorBidi"/>
         </w:rPr>
-        <w:t xml:space="preserve">and </w:t>
-      </w:r>
-      <w:r>
-        <w:rPr>
-          <w:rFonts w:eastAsiaTheme="majorEastAsia" w:cstheme="majorBidi"/>
-        </w:rPr>
-        <w:t xml:space="preserve">have a </w:t>
-      </w:r>
-      <w:r>
-        <w:rPr>
-          <w:rFonts w:eastAsiaTheme="majorEastAsia" w:cstheme="majorBidi"/>
-        </w:rPr>
-        <w:t xml:space="preserve">tempo randomly </w:t>
-      </w:r>
-      <w:r>
-        <w:rPr>
-          <w:rFonts w:eastAsiaTheme="majorEastAsia" w:cstheme="majorBidi"/>
-        </w:rPr>
-        <w:t>selected</w:t>
+        <w:t xml:space="preserve">instruments </w:t>
+      </w:r>
+      <w:r>
+        <w:rPr>
+          <w:rFonts w:eastAsiaTheme="majorEastAsia" w:cstheme="majorBidi"/>
+        </w:rPr>
+        <w:t xml:space="preserve">will be synchronized </w:t>
+      </w:r>
+      <w:r>
+        <w:rPr>
+          <w:rFonts w:eastAsiaTheme="majorEastAsia" w:cstheme="majorBidi"/>
+        </w:rPr>
+        <w:t>so</w:t>
       </w:r>
       <w:r>
         <w:rPr>
@@ -389,31 +365,22 @@
         <w:rPr>
           <w:rFonts w:eastAsiaTheme="majorEastAsia" w:cstheme="majorBidi"/>
         </w:rPr>
-        <w:t>upon loading</w:t>
-      </w:r>
-      <w:r>
-        <w:rPr>
-          <w:rFonts w:eastAsiaTheme="majorEastAsia" w:cstheme="majorBidi"/>
-        </w:rPr>
-        <w:t>. The</w:t>
-      </w:r>
-      <w:r>
-        <w:rPr>
-          <w:rFonts w:eastAsiaTheme="majorEastAsia" w:cstheme="majorBidi"/>
-        </w:rPr>
-        <w:t xml:space="preserve"> drum</w:t>
-      </w:r>
-      <w:r>
-        <w:rPr>
-          <w:rFonts w:eastAsiaTheme="majorEastAsia" w:cstheme="majorBidi"/>
-        </w:rPr>
-        <w:t xml:space="preserve">beats and melodies will also be synchronized </w:t>
-      </w:r>
-      <w:r>
-        <w:rPr>
-          <w:rFonts w:eastAsiaTheme="majorEastAsia" w:cstheme="majorBidi"/>
-        </w:rPr>
-        <w:t>so they do not fall out of time.</w:t>
+        <w:t>they do not fall out of time.</w:t>
+      </w:r>
+    </w:p>
+    <w:p>
+      <w:pPr>
+        <w:spacing w:line="360" w:lineRule="auto"/>
+        <w:jc w:val="both"/>
+        <w:rPr>
+          <w:rFonts w:eastAsiaTheme="majorEastAsia" w:cstheme="majorBidi"/>
+        </w:rPr>
+      </w:pPr>
+      <w:r>
+        <w:rPr>
+          <w:rFonts w:eastAsiaTheme="majorEastAsia" w:cstheme="majorBidi"/>
+        </w:rPr>
+        <w:t>The user will interact with the system through a series of web pages. First, they will pick the degree of control they want over the process. They can choose to build up the song entirely by themselves, creating the structure of the song (intro, verse, chorus, etc., and the number of plays for each), let the generator make a completely random, automatic song, or somewhere in between.</w:t>
       </w:r>
     </w:p>
     <w:p>
@@ -451,7 +418,250 @@
         <w:rPr>
           <w:rFonts w:eastAsiaTheme="majorEastAsia" w:cstheme="majorBidi"/>
         </w:rPr>
-        <w:t>rator will be written using Sonic Pi</w:t>
+        <w:t xml:space="preserve">rator </w:t>
+      </w:r>
+      <w:r>
+        <w:rPr>
+          <w:rFonts w:eastAsiaTheme="majorEastAsia" w:cstheme="majorBidi"/>
+        </w:rPr>
+        <w:t>will use</w:t>
+      </w:r>
+      <w:r>
+        <w:rPr>
+          <w:rFonts w:eastAsiaTheme="majorEastAsia" w:cstheme="majorBidi"/>
+        </w:rPr>
+        <w:t xml:space="preserve"> </w:t>
+      </w:r>
+      <w:r>
+        <w:rPr>
+          <w:rFonts w:eastAsiaTheme="majorEastAsia" w:cstheme="majorBidi"/>
+        </w:rPr>
+        <w:t>audio</w:t>
+      </w:r>
+      <w:r>
+        <w:rPr>
+          <w:rFonts w:eastAsiaTheme="majorEastAsia" w:cstheme="majorBidi"/>
+        </w:rPr>
+        <w:t xml:space="preserve"> samples written and recorded in</w:t>
+      </w:r>
+      <w:r>
+        <w:rPr>
+          <w:rFonts w:eastAsiaTheme="majorEastAsia" w:cstheme="majorBidi"/>
+        </w:rPr>
+        <w:t xml:space="preserve"> Sonic Pi</w:t>
+      </w:r>
+      <w:r>
+        <w:rPr>
+          <w:rFonts w:eastAsiaTheme="majorEastAsia" w:cstheme="majorBidi"/>
+        </w:rPr>
+        <w:t>,</w:t>
+      </w:r>
+      <w:r>
+        <w:rPr>
+          <w:rFonts w:eastAsiaTheme="majorEastAsia" w:cstheme="majorBidi"/>
+        </w:rPr>
+        <w:t xml:space="preserve"> </w:t>
+      </w:r>
+      <w:r>
+        <w:rPr>
+          <w:rFonts w:eastAsiaTheme="majorEastAsia" w:cstheme="majorBidi"/>
+        </w:rPr>
+        <w:t>which</w:t>
+      </w:r>
+      <w:r>
+        <w:rPr>
+          <w:rFonts w:eastAsiaTheme="majorEastAsia" w:cstheme="majorBidi"/>
+        </w:rPr>
+        <w:t xml:space="preserve"> </w:t>
+      </w:r>
+      <w:r>
+        <w:rPr>
+          <w:rFonts w:eastAsiaTheme="majorEastAsia" w:cstheme="majorBidi"/>
+        </w:rPr>
+        <w:t xml:space="preserve">comes with </w:t>
+      </w:r>
+      <w:r>
+        <w:rPr>
+          <w:rFonts w:eastAsiaTheme="majorEastAsia" w:cstheme="majorBidi"/>
+        </w:rPr>
+        <w:t xml:space="preserve">a wide range of </w:t>
+      </w:r>
+      <w:r>
+        <w:rPr>
+          <w:rFonts w:eastAsiaTheme="majorEastAsia" w:cstheme="majorBidi"/>
+        </w:rPr>
+        <w:t>pre</w:t>
+      </w:r>
+      <w:r>
+        <w:rPr>
+          <w:rFonts w:eastAsiaTheme="majorEastAsia" w:cstheme="majorBidi"/>
+        </w:rPr>
+        <w:t>made synthesizer tones</w:t>
+      </w:r>
+      <w:r>
+        <w:rPr>
+          <w:rFonts w:eastAsiaTheme="majorEastAsia" w:cstheme="majorBidi"/>
+        </w:rPr>
+        <w:t>.</w:t>
+      </w:r>
+      <w:r>
+        <w:rPr>
+          <w:rFonts w:eastAsiaTheme="majorEastAsia" w:cstheme="majorBidi"/>
+        </w:rPr>
+        <w:t xml:space="preserve"> </w:t>
+      </w:r>
+      <w:r>
+        <w:rPr>
+          <w:rFonts w:eastAsiaTheme="majorEastAsia" w:cstheme="majorBidi"/>
+        </w:rPr>
+        <w:t xml:space="preserve">Sonic Pi also comes loaded </w:t>
+      </w:r>
+      <w:r>
+        <w:rPr>
+          <w:rFonts w:eastAsiaTheme="majorEastAsia" w:cstheme="majorBidi"/>
+        </w:rPr>
+        <w:t xml:space="preserve">with many </w:t>
+      </w:r>
+      <w:r>
+        <w:rPr>
+          <w:rFonts w:eastAsiaTheme="majorEastAsia" w:cstheme="majorBidi"/>
+        </w:rPr>
+        <w:t xml:space="preserve">samples, </w:t>
+      </w:r>
+      <w:r>
+        <w:rPr>
+          <w:rFonts w:eastAsiaTheme="majorEastAsia" w:cstheme="majorBidi"/>
+        </w:rPr>
+        <w:t>including drum sound</w:t>
+      </w:r>
+      <w:r>
+        <w:rPr>
+          <w:rFonts w:eastAsiaTheme="majorEastAsia" w:cstheme="majorBidi"/>
+        </w:rPr>
+        <w:t xml:space="preserve">s, </w:t>
+      </w:r>
+      <w:r>
+        <w:rPr>
+          <w:rFonts w:eastAsiaTheme="majorEastAsia" w:cstheme="majorBidi"/>
+        </w:rPr>
+        <w:t xml:space="preserve">making </w:t>
+      </w:r>
+      <w:r>
+        <w:rPr>
+          <w:rFonts w:eastAsiaTheme="majorEastAsia" w:cstheme="majorBidi"/>
+        </w:rPr>
+        <w:t>it easier to wri</w:t>
+      </w:r>
+      <w:r>
+        <w:rPr>
+          <w:rFonts w:eastAsiaTheme="majorEastAsia" w:cstheme="majorBidi"/>
+        </w:rPr>
+        <w:t>te rhyth</w:t>
+      </w:r>
+      <w:r>
+        <w:rPr>
+          <w:rFonts w:eastAsiaTheme="majorEastAsia" w:cstheme="majorBidi"/>
+        </w:rPr>
+        <w:t>ms.</w:t>
+      </w:r>
+      <w:r>
+        <w:rPr>
+          <w:rFonts w:eastAsiaTheme="majorEastAsia" w:cstheme="majorBidi"/>
+        </w:rPr>
+        <w:t xml:space="preserve"> </w:t>
+      </w:r>
+      <w:r>
+        <w:rPr>
+          <w:rFonts w:eastAsiaTheme="majorEastAsia" w:cstheme="majorBidi"/>
+        </w:rPr>
+        <w:t xml:space="preserve">These </w:t>
+      </w:r>
+      <w:r>
+        <w:rPr>
+          <w:rFonts w:eastAsiaTheme="majorEastAsia" w:cstheme="majorBidi"/>
+        </w:rPr>
+        <w:t>samples are then shortened to their</w:t>
+      </w:r>
+      <w:r>
+        <w:rPr>
+          <w:rFonts w:eastAsiaTheme="majorEastAsia" w:cstheme="majorBidi"/>
+        </w:rPr>
+        <w:t xml:space="preserve"> correct length using </w:t>
+      </w:r>
+      <w:r>
+        <w:rPr>
+          <w:rFonts w:eastAsiaTheme="majorEastAsia" w:cstheme="majorBidi"/>
+        </w:rPr>
+        <w:t xml:space="preserve">Audacity to cut out silence </w:t>
+      </w:r>
+      <w:r>
+        <w:rPr>
+          <w:rFonts w:eastAsiaTheme="majorEastAsia" w:cstheme="majorBidi"/>
+        </w:rPr>
+        <w:t xml:space="preserve">from </w:t>
+      </w:r>
+      <w:r>
+        <w:rPr>
+          <w:rFonts w:eastAsiaTheme="majorEastAsia" w:cstheme="majorBidi"/>
+        </w:rPr>
+        <w:t xml:space="preserve">the </w:t>
+      </w:r>
+      <w:r>
+        <w:rPr>
+          <w:rFonts w:eastAsiaTheme="majorEastAsia" w:cstheme="majorBidi"/>
+        </w:rPr>
+        <w:t xml:space="preserve">file. </w:t>
+      </w:r>
+      <w:r>
+        <w:rPr>
+          <w:rFonts w:eastAsiaTheme="majorEastAsia" w:cstheme="majorBidi"/>
+        </w:rPr>
+        <w:t xml:space="preserve">This </w:t>
+      </w:r>
+      <w:r>
+        <w:rPr>
+          <w:rFonts w:eastAsiaTheme="majorEastAsia" w:cstheme="majorBidi"/>
+        </w:rPr>
+        <w:t xml:space="preserve">will ensure that the </w:t>
+      </w:r>
+      <w:r>
+        <w:rPr>
+          <w:rFonts w:eastAsiaTheme="majorEastAsia" w:cstheme="majorBidi"/>
+        </w:rPr>
+        <w:t>samples loop correctly.</w:t>
+      </w:r>
+    </w:p>
+    <w:p>
+      <w:pPr>
+        <w:spacing w:line="360" w:lineRule="auto"/>
+        <w:jc w:val="both"/>
+        <w:rPr>
+          <w:rFonts w:eastAsiaTheme="majorEastAsia" w:cstheme="majorBidi"/>
+        </w:rPr>
+      </w:pPr>
+      <w:r>
+        <w:rPr>
+          <w:rFonts w:eastAsiaTheme="majorEastAsia" w:cstheme="majorBidi"/>
+        </w:rPr>
+        <w:t>The</w:t>
+      </w:r>
+      <w:r>
+        <w:rPr>
+          <w:rFonts w:eastAsiaTheme="majorEastAsia" w:cstheme="majorBidi"/>
+        </w:rPr>
+        <w:t xml:space="preserve"> </w:t>
+      </w:r>
+      <w:r>
+        <w:rPr>
+          <w:rFonts w:eastAsiaTheme="majorEastAsia" w:cstheme="majorBidi"/>
+        </w:rPr>
+        <w:t>pages</w:t>
+      </w:r>
+      <w:r>
+        <w:rPr>
+          <w:rFonts w:eastAsiaTheme="majorEastAsia" w:cstheme="majorBidi"/>
+        </w:rPr>
+        <w:t xml:space="preserve"> for the system</w:t>
       </w:r>
       <w:r>
         <w:rPr>
@@ -463,31 +673,7 @@
         <w:rPr>
           <w:rFonts w:eastAsiaTheme="majorEastAsia" w:cstheme="majorBidi"/>
         </w:rPr>
-        <w:t xml:space="preserve">a </w:t>
-      </w:r>
-      <w:r>
-        <w:rPr>
-          <w:rFonts w:eastAsiaTheme="majorEastAsia" w:cstheme="majorBidi"/>
-        </w:rPr>
-        <w:t>live coding en</w:t>
-      </w:r>
-      <w:r>
-        <w:rPr>
-          <w:rFonts w:eastAsiaTheme="majorEastAsia" w:cstheme="majorBidi"/>
-        </w:rPr>
-        <w:t>vironment</w:t>
-      </w:r>
-      <w:r>
-        <w:rPr>
-          <w:rFonts w:eastAsiaTheme="majorEastAsia" w:cstheme="majorBidi"/>
-        </w:rPr>
-        <w:t xml:space="preserve"> designed for playing music in real </w:t>
-      </w:r>
-      <w:r>
-        <w:rPr>
-          <w:rFonts w:eastAsiaTheme="majorEastAsia" w:cstheme="majorBidi"/>
-        </w:rPr>
-        <w:t>time.</w:t>
+        <w:t>like all web pages,</w:t>
       </w:r>
       <w:r>
         <w:rPr>
@@ -499,177 +685,61 @@
         <w:rPr>
           <w:rFonts w:eastAsiaTheme="majorEastAsia" w:cstheme="majorBidi"/>
         </w:rPr>
-        <w:t xml:space="preserve">It </w:t>
-      </w:r>
-      <w:r>
-        <w:rPr>
-          <w:rFonts w:eastAsiaTheme="majorEastAsia" w:cstheme="majorBidi"/>
-        </w:rPr>
-        <w:t xml:space="preserve">comes with </w:t>
-      </w:r>
-      <w:r>
-        <w:rPr>
-          <w:rFonts w:eastAsiaTheme="majorEastAsia" w:cstheme="majorBidi"/>
-        </w:rPr>
-        <w:t>many</w:t>
-      </w:r>
-      <w:r>
-        <w:rPr>
-          <w:rFonts w:eastAsiaTheme="majorEastAsia" w:cstheme="majorBidi"/>
-        </w:rPr>
-        <w:t xml:space="preserve"> </w:t>
-      </w:r>
-      <w:r>
-        <w:rPr>
-          <w:rFonts w:eastAsiaTheme="majorEastAsia" w:cstheme="majorBidi"/>
-        </w:rPr>
-        <w:t>pre</w:t>
-      </w:r>
-      <w:r>
-        <w:rPr>
-          <w:rFonts w:eastAsiaTheme="majorEastAsia" w:cstheme="majorBidi"/>
-        </w:rPr>
-        <w:t>made synthesizer tones</w:t>
-      </w:r>
-      <w:r>
-        <w:rPr>
-          <w:rFonts w:eastAsiaTheme="majorEastAsia" w:cstheme="majorBidi"/>
-        </w:rPr>
-        <w:t xml:space="preserve"> and </w:t>
-      </w:r>
-      <w:r>
-        <w:rPr>
-          <w:rFonts w:eastAsiaTheme="majorEastAsia" w:cstheme="majorBidi"/>
-        </w:rPr>
-        <w:t xml:space="preserve">allows </w:t>
-      </w:r>
-      <w:r>
-        <w:rPr>
-          <w:rFonts w:eastAsiaTheme="majorEastAsia" w:cstheme="majorBidi"/>
-        </w:rPr>
-        <w:t>for the creat</w:t>
-      </w:r>
-      <w:r>
-        <w:rPr>
-          <w:rFonts w:eastAsiaTheme="majorEastAsia" w:cstheme="majorBidi"/>
-        </w:rPr>
-        <w:t xml:space="preserve">ion of </w:t>
-      </w:r>
-      <w:r>
-        <w:rPr>
-          <w:rFonts w:eastAsiaTheme="majorEastAsia" w:cstheme="majorBidi"/>
-        </w:rPr>
-        <w:t>custom</w:t>
-      </w:r>
-      <w:r>
-        <w:rPr>
-          <w:rFonts w:eastAsiaTheme="majorEastAsia" w:cstheme="majorBidi"/>
-        </w:rPr>
-        <w:t xml:space="preserve"> tones</w:t>
+        <w:t xml:space="preserve">will be </w:t>
+      </w:r>
+      <w:r>
+        <w:rPr>
+          <w:rFonts w:eastAsiaTheme="majorEastAsia" w:cstheme="majorBidi"/>
+        </w:rPr>
+        <w:t xml:space="preserve">written using a </w:t>
+      </w:r>
+      <w:r>
+        <w:rPr>
+          <w:rFonts w:eastAsiaTheme="majorEastAsia" w:cstheme="majorBidi"/>
+        </w:rPr>
+        <w:t xml:space="preserve">mix of </w:t>
+      </w:r>
+      <w:r>
+        <w:rPr>
+          <w:rFonts w:eastAsiaTheme="majorEastAsia" w:cstheme="majorBidi"/>
+        </w:rPr>
+        <w:t>HTML, C</w:t>
+      </w:r>
+      <w:r>
+        <w:rPr>
+          <w:rFonts w:eastAsiaTheme="majorEastAsia" w:cstheme="majorBidi"/>
+        </w:rPr>
+        <w:t>SS, and JavaScript</w:t>
+      </w:r>
+      <w:r>
+        <w:rPr>
+          <w:rFonts w:eastAsiaTheme="majorEastAsia" w:cstheme="majorBidi"/>
+        </w:rPr>
+        <w:t xml:space="preserve">, and </w:t>
+      </w:r>
+      <w:r>
+        <w:rPr>
+          <w:rFonts w:eastAsiaTheme="majorEastAsia" w:cstheme="majorBidi"/>
+        </w:rPr>
+        <w:t xml:space="preserve">requests will be processed </w:t>
+      </w:r>
+      <w:r>
+        <w:rPr>
+          <w:rFonts w:eastAsiaTheme="majorEastAsia" w:cstheme="majorBidi"/>
+        </w:rPr>
+        <w:t xml:space="preserve">using </w:t>
+      </w:r>
+      <w:r>
+        <w:rPr>
+          <w:rFonts w:eastAsiaTheme="majorEastAsia" w:cstheme="majorBidi"/>
+        </w:rPr>
+        <w:t>Node.js</w:t>
       </w:r>
       <w:r>
         <w:rPr>
           <w:rFonts w:eastAsiaTheme="majorEastAsia" w:cstheme="majorBidi"/>
         </w:rPr>
         <w:t>.</w:t>
-      </w:r>
-      <w:r>
-        <w:rPr>
-          <w:rFonts w:eastAsiaTheme="majorEastAsia" w:cstheme="majorBidi"/>
-        </w:rPr>
-        <w:t xml:space="preserve"> </w:t>
-      </w:r>
-      <w:r>
-        <w:rPr>
-          <w:rFonts w:eastAsiaTheme="majorEastAsia" w:cstheme="majorBidi"/>
-        </w:rPr>
-        <w:t xml:space="preserve">Players can </w:t>
-      </w:r>
-      <w:r>
-        <w:rPr>
-          <w:rFonts w:eastAsiaTheme="majorEastAsia" w:cstheme="majorBidi"/>
-        </w:rPr>
-        <w:t xml:space="preserve">combine pre-existing </w:t>
-      </w:r>
-      <w:r>
-        <w:rPr>
-          <w:rFonts w:eastAsiaTheme="majorEastAsia" w:cstheme="majorBidi"/>
-        </w:rPr>
-        <w:t>sounds to make new ones</w:t>
-      </w:r>
-      <w:r>
-        <w:rPr>
-          <w:rFonts w:eastAsiaTheme="majorEastAsia" w:cstheme="majorBidi"/>
-        </w:rPr>
-        <w:t xml:space="preserve"> and control the </w:t>
-      </w:r>
-      <w:r>
-        <w:rPr>
-          <w:rFonts w:eastAsiaTheme="majorEastAsia" w:cstheme="majorBidi"/>
-        </w:rPr>
-        <w:t>synthesizer’s sound envelope.</w:t>
-      </w:r>
-      <w:bookmarkStart w:id="0" w:name="_GoBack"/>
-      <w:bookmarkEnd w:id="0"/>
-      <w:r>
-        <w:rPr>
-          <w:rFonts w:eastAsiaTheme="majorEastAsia" w:cstheme="majorBidi"/>
-        </w:rPr>
-        <w:t xml:space="preserve"> </w:t>
-      </w:r>
-      <w:r>
-        <w:rPr>
-          <w:rFonts w:eastAsiaTheme="majorEastAsia" w:cstheme="majorBidi"/>
-        </w:rPr>
-        <w:t xml:space="preserve">Sonic Pi also comes loaded </w:t>
-      </w:r>
-      <w:r>
-        <w:rPr>
-          <w:rFonts w:eastAsiaTheme="majorEastAsia" w:cstheme="majorBidi"/>
-        </w:rPr>
-        <w:t xml:space="preserve">with many </w:t>
-      </w:r>
-      <w:r>
-        <w:rPr>
-          <w:rFonts w:eastAsiaTheme="majorEastAsia" w:cstheme="majorBidi"/>
-        </w:rPr>
-        <w:t xml:space="preserve">samples, </w:t>
-      </w:r>
-      <w:r>
-        <w:rPr>
-          <w:rFonts w:eastAsiaTheme="majorEastAsia" w:cstheme="majorBidi"/>
-        </w:rPr>
-        <w:t>including drum sound</w:t>
-      </w:r>
-      <w:r>
-        <w:rPr>
-          <w:rFonts w:eastAsiaTheme="majorEastAsia" w:cstheme="majorBidi"/>
-        </w:rPr>
-        <w:t xml:space="preserve">s, </w:t>
-      </w:r>
-      <w:r>
-        <w:rPr>
-          <w:rFonts w:eastAsiaTheme="majorEastAsia" w:cstheme="majorBidi"/>
-        </w:rPr>
-        <w:t xml:space="preserve">making </w:t>
-      </w:r>
-      <w:r>
-        <w:rPr>
-          <w:rFonts w:eastAsiaTheme="majorEastAsia" w:cstheme="majorBidi"/>
-        </w:rPr>
-        <w:t>it easier to wri</w:t>
-      </w:r>
-      <w:r>
-        <w:rPr>
-          <w:rFonts w:eastAsiaTheme="majorEastAsia" w:cstheme="majorBidi"/>
-        </w:rPr>
-        <w:t>te rhyth</w:t>
-      </w:r>
-      <w:r>
-        <w:rPr>
-          <w:rFonts w:eastAsiaTheme="majorEastAsia" w:cstheme="majorBidi"/>
-        </w:rPr>
-        <w:t>ms.</w:t>
       </w:r>
     </w:p>
     <w:p>
@@ -703,49 +773,186 @@
         <w:rPr>
           <w:rFonts w:eastAsiaTheme="majorEastAsia" w:cstheme="majorBidi"/>
         </w:rPr>
-        <w:t>For the demonstration in December</w:t>
-      </w:r>
-      <w:r>
-        <w:rPr>
-          <w:rFonts w:eastAsiaTheme="majorEastAsia" w:cstheme="majorBidi"/>
-        </w:rPr>
-        <w:t>, I expect to have</w:t>
-      </w:r>
-      <w:r>
-        <w:rPr>
-          <w:rFonts w:eastAsiaTheme="majorEastAsia" w:cstheme="majorBidi"/>
-        </w:rPr>
-        <w:t xml:space="preserve"> </w:t>
-      </w:r>
-      <w:r>
-        <w:rPr>
-          <w:rFonts w:eastAsiaTheme="majorEastAsia" w:cstheme="majorBidi"/>
-        </w:rPr>
-        <w:t xml:space="preserve">the </w:t>
-      </w:r>
-      <w:r>
-        <w:rPr>
-          <w:rFonts w:eastAsiaTheme="majorEastAsia" w:cstheme="majorBidi"/>
-        </w:rPr>
-        <w:t xml:space="preserve">program </w:t>
-      </w:r>
-      <w:r>
-        <w:rPr>
-          <w:rFonts w:eastAsiaTheme="majorEastAsia" w:cstheme="majorBidi"/>
-        </w:rPr>
-        <w:t xml:space="preserve">loading and playing </w:t>
-      </w:r>
-      <w:r>
-        <w:rPr>
-          <w:rFonts w:eastAsiaTheme="majorEastAsia" w:cstheme="majorBidi"/>
-        </w:rPr>
-        <w:t xml:space="preserve">two audio files </w:t>
-      </w:r>
-      <w:r>
-        <w:rPr>
-          <w:rFonts w:eastAsiaTheme="majorEastAsia" w:cstheme="majorBidi"/>
-        </w:rPr>
-        <w:t>in sync.</w:t>
+        <w:t xml:space="preserve">3 February: </w:t>
+      </w:r>
+      <w:r>
+        <w:rPr>
+          <w:rFonts w:eastAsiaTheme="majorEastAsia" w:cstheme="majorBidi"/>
+        </w:rPr>
+        <w:t xml:space="preserve">Have web </w:t>
+      </w:r>
+      <w:r>
+        <w:rPr>
+          <w:rFonts w:eastAsiaTheme="majorEastAsia" w:cstheme="majorBidi"/>
+        </w:rPr>
+        <w:t xml:space="preserve">pages </w:t>
+      </w:r>
+      <w:r>
+        <w:rPr>
+          <w:rFonts w:eastAsiaTheme="majorEastAsia" w:cstheme="majorBidi"/>
+        </w:rPr>
+        <w:t>formatted</w:t>
+      </w:r>
+      <w:r>
+        <w:rPr>
+          <w:rFonts w:eastAsiaTheme="majorEastAsia" w:cstheme="majorBidi"/>
+        </w:rPr>
+        <w:t xml:space="preserve"> and responding </w:t>
+      </w:r>
+      <w:r>
+        <w:rPr>
+          <w:rFonts w:eastAsiaTheme="majorEastAsia" w:cstheme="majorBidi"/>
+        </w:rPr>
+        <w:t>to inputs</w:t>
+      </w:r>
+    </w:p>
+    <w:p>
+      <w:pPr>
+        <w:spacing w:line="360" w:lineRule="auto"/>
+        <w:jc w:val="both"/>
+        <w:rPr>
+          <w:rFonts w:eastAsiaTheme="majorEastAsia" w:cstheme="majorBidi"/>
+        </w:rPr>
+      </w:pPr>
+      <w:r>
+        <w:rPr>
+          <w:rFonts w:eastAsiaTheme="majorEastAsia" w:cstheme="majorBidi"/>
+        </w:rPr>
+        <w:t>24</w:t>
+      </w:r>
+      <w:bookmarkStart w:id="0" w:name="_GoBack"/>
+      <w:bookmarkEnd w:id="0"/>
+      <w:r>
+        <w:rPr>
+          <w:rFonts w:eastAsiaTheme="majorEastAsia" w:cstheme="majorBidi"/>
+        </w:rPr>
+        <w:t xml:space="preserve"> February: </w:t>
+      </w:r>
+      <w:r>
+        <w:rPr>
+          <w:rFonts w:eastAsiaTheme="majorEastAsia" w:cstheme="majorBidi"/>
+        </w:rPr>
+        <w:t xml:space="preserve">Have backend </w:t>
+      </w:r>
+      <w:r>
+        <w:rPr>
+          <w:rFonts w:eastAsiaTheme="majorEastAsia" w:cstheme="majorBidi"/>
+        </w:rPr>
+        <w:t>working</w:t>
+      </w:r>
+      <w:r>
+        <w:rPr>
+          <w:rFonts w:eastAsiaTheme="majorEastAsia" w:cstheme="majorBidi"/>
+        </w:rPr>
+        <w:t>. P</w:t>
+      </w:r>
+      <w:r>
+        <w:rPr>
+          <w:rFonts w:eastAsiaTheme="majorEastAsia" w:cstheme="majorBidi"/>
+        </w:rPr>
+        <w:t xml:space="preserve">ick up user request and retrieve </w:t>
+      </w:r>
+      <w:r>
+        <w:rPr>
+          <w:rFonts w:eastAsiaTheme="majorEastAsia" w:cstheme="majorBidi"/>
+        </w:rPr>
+        <w:t xml:space="preserve">an </w:t>
+      </w:r>
+      <w:r>
+        <w:rPr>
+          <w:rFonts w:eastAsiaTheme="majorEastAsia" w:cstheme="majorBidi"/>
+        </w:rPr>
+        <w:t>audio fil</w:t>
+      </w:r>
+      <w:r>
+        <w:rPr>
+          <w:rFonts w:eastAsiaTheme="majorEastAsia" w:cstheme="majorBidi"/>
+        </w:rPr>
+        <w:t>e</w:t>
+      </w:r>
+    </w:p>
+    <w:p>
+      <w:pPr>
+        <w:spacing w:line="360" w:lineRule="auto"/>
+        <w:jc w:val="both"/>
+        <w:rPr>
+          <w:rFonts w:eastAsiaTheme="majorEastAsia" w:cstheme="majorBidi"/>
+        </w:rPr>
+      </w:pPr>
+      <w:r>
+        <w:rPr>
+          <w:rFonts w:eastAsiaTheme="majorEastAsia" w:cstheme="majorBidi"/>
+        </w:rPr>
+        <w:t xml:space="preserve">2 March: </w:t>
+      </w:r>
+      <w:r>
+        <w:rPr>
+          <w:rFonts w:eastAsiaTheme="majorEastAsia" w:cstheme="majorBidi"/>
+        </w:rPr>
+        <w:t xml:space="preserve">Update </w:t>
+      </w:r>
+      <w:r>
+        <w:rPr>
+          <w:rFonts w:eastAsiaTheme="majorEastAsia" w:cstheme="majorBidi"/>
+        </w:rPr>
+        <w:t xml:space="preserve">pages to be more user friendly by having </w:t>
+      </w:r>
+      <w:r>
+        <w:rPr>
+          <w:rFonts w:eastAsiaTheme="majorEastAsia" w:cstheme="majorBidi"/>
+        </w:rPr>
+        <w:t xml:space="preserve">a series of blocks </w:t>
+      </w:r>
+      <w:r>
+        <w:rPr>
+          <w:rFonts w:eastAsiaTheme="majorEastAsia" w:cstheme="majorBidi"/>
+        </w:rPr>
+        <w:t xml:space="preserve">for them to drag and drop to </w:t>
+      </w:r>
+      <w:r>
+        <w:rPr>
+          <w:rFonts w:eastAsiaTheme="majorEastAsia" w:cstheme="majorBidi"/>
+        </w:rPr>
+        <w:t>make song.</w:t>
+      </w:r>
+    </w:p>
+    <w:p>
+      <w:pPr>
+        <w:spacing w:line="360" w:lineRule="auto"/>
+        <w:jc w:val="both"/>
+        <w:rPr>
+          <w:rFonts w:eastAsiaTheme="majorEastAsia" w:cstheme="majorBidi"/>
+        </w:rPr>
+      </w:pPr>
+      <w:r>
+        <w:rPr>
+          <w:rFonts w:eastAsiaTheme="majorEastAsia" w:cstheme="majorBidi"/>
+        </w:rPr>
+        <w:t xml:space="preserve">9 March: </w:t>
+      </w:r>
+      <w:r>
+        <w:rPr>
+          <w:rFonts w:eastAsiaTheme="majorEastAsia" w:cstheme="majorBidi"/>
+        </w:rPr>
+        <w:t xml:space="preserve">Give user </w:t>
+      </w:r>
+      <w:r>
+        <w:rPr>
+          <w:rFonts w:eastAsiaTheme="majorEastAsia" w:cstheme="majorBidi"/>
+        </w:rPr>
+        <w:t xml:space="preserve">control over the </w:t>
+      </w:r>
+      <w:r>
+        <w:rPr>
+          <w:rFonts w:eastAsiaTheme="majorEastAsia" w:cstheme="majorBidi"/>
+        </w:rPr>
+        <w:t xml:space="preserve">level of randomness in the </w:t>
+      </w:r>
+      <w:r>
+        <w:rPr>
+          <w:rFonts w:eastAsiaTheme="majorEastAsia" w:cstheme="majorBidi"/>
+        </w:rPr>
+        <w:t>song building process</w:t>
       </w:r>
     </w:p>
     <w:sectPr>

</xml_diff>